<commit_message>
Meeting with Professor Wolfe
Current state as of meeting on 12/18/2014
</commit_message>
<xml_diff>
--- a/Notes/Getting Started.docx
+++ b/Notes/Getting Started.docx
@@ -2,11 +2,484 @@
 <file path=word/document.xml><?xml version="1.0" encoding="utf-8"?>
 <w:document xmlns:wpc="http://schemas.microsoft.com/office/word/2010/wordprocessingCanvas" xmlns:mc="http://schemas.openxmlformats.org/markup-compatibility/2006" xmlns:o="urn:schemas-microsoft-com:office:office" xmlns:r="http://schemas.openxmlformats.org/officeDocument/2006/relationships" xmlns:m="http://schemas.openxmlformats.org/officeDocument/2006/math" xmlns:v="urn:schemas-microsoft-com:vml" xmlns:wp14="http://schemas.microsoft.com/office/word/2010/wordprocessingDrawing" xmlns:wp="http://schemas.openxmlformats.org/drawingml/2006/wordprocessingDrawing" xmlns:w10="urn:schemas-microsoft-com:office:word" xmlns:w="http://schemas.openxmlformats.org/wordprocessingml/2006/main" xmlns:w14="http://schemas.microsoft.com/office/word/2010/wordml" xmlns:w15="http://schemas.microsoft.com/office/word/2012/wordml" xmlns:wpg="http://schemas.microsoft.com/office/word/2010/wordprocessingGroup" xmlns:wpi="http://schemas.microsoft.com/office/word/2010/wordprocessingInk" xmlns:wne="http://schemas.microsoft.com/office/word/2006/wordml" xmlns:wps="http://schemas.microsoft.com/office/word/2010/wordprocessingShape" mc:Ignorable="w14 w15 wp14">
   <w:body>
+    <w:sdt>
+      <w:sdtPr>
+        <w:id w:val="-1733607939"/>
+        <w:docPartObj>
+          <w:docPartGallery w:val="Cover Pages"/>
+          <w:docPartUnique/>
+        </w:docPartObj>
+      </w:sdtPr>
+      <w:sdtContent>
+        <w:p>
+          <w:r>
+            <w:rPr>
+              <w:noProof/>
+            </w:rPr>
+            <mc:AlternateContent>
+              <mc:Choice Requires="wps">
+                <w:drawing>
+                  <wp:anchor distT="0" distB="0" distL="114300" distR="114300" simplePos="0" relativeHeight="251659264" behindDoc="0" locked="0" layoutInCell="1" allowOverlap="1">
+                    <wp:simplePos x="0" y="0"/>
+                    <mc:AlternateContent>
+                      <mc:Choice Requires="wp14">
+                        <wp:positionH relativeFrom="page">
+                          <wp14:pctPosHOffset>2000</wp14:pctPosHOffset>
+                        </wp:positionH>
+                      </mc:Choice>
+                      <mc:Fallback>
+                        <wp:positionH relativeFrom="page">
+                          <wp:posOffset>154940</wp:posOffset>
+                        </wp:positionH>
+                      </mc:Fallback>
+                    </mc:AlternateContent>
+                    <mc:AlternateContent>
+                      <mc:Choice Requires="wp14">
+                        <wp:positionV relativeFrom="page">
+                          <wp14:pctPosVOffset>2000</wp14:pctPosVOffset>
+                        </wp:positionV>
+                      </mc:Choice>
+                      <mc:Fallback>
+                        <wp:positionV relativeFrom="page">
+                          <wp:posOffset>200660</wp:posOffset>
+                        </wp:positionV>
+                      </mc:Fallback>
+                    </mc:AlternateContent>
+                    <wp:extent cx="5363210" cy="9653270"/>
+                    <wp:effectExtent l="0" t="0" r="8890" b="2540"/>
+                    <wp:wrapNone/>
+                    <wp:docPr id="471" name="Rectangle 16"/>
+                    <wp:cNvGraphicFramePr>
+                      <a:graphicFrameLocks xmlns:a="http://schemas.openxmlformats.org/drawingml/2006/main"/>
+                    </wp:cNvGraphicFramePr>
+                    <a:graphic xmlns:a="http://schemas.openxmlformats.org/drawingml/2006/main">
+                      <a:graphicData uri="http://schemas.microsoft.com/office/word/2010/wordprocessingShape">
+                        <wps:wsp>
+                          <wps:cNvSpPr>
+                            <a:spLocks/>
+                          </wps:cNvSpPr>
+                          <wps:spPr bwMode="auto">
+                            <a:xfrm>
+                              <a:off x="0" y="0"/>
+                              <a:ext cx="5363210" cy="9653270"/>
+                            </a:xfrm>
+                            <a:prstGeom prst="rect">
+                              <a:avLst/>
+                            </a:prstGeom>
+                            <a:solidFill>
+                              <a:schemeClr val="accent1"/>
+                            </a:solidFill>
+                            <a:ln>
+                              <a:noFill/>
+                            </a:ln>
+                            <a:extLst/>
+                          </wps:spPr>
+                          <wps:txbx>
+                            <w:txbxContent>
+                              <w:sdt>
+                                <w:sdtPr>
+                                  <w:rPr>
+                                    <w:caps/>
+                                    <w:color w:val="FFFFFF" w:themeColor="background1"/>
+                                    <w:sz w:val="80"/>
+                                    <w:szCs w:val="80"/>
+                                  </w:rPr>
+                                  <w:alias w:val="Title"/>
+                                  <w:id w:val="-1275550102"/>
+                                  <w:dataBinding w:prefixMappings="xmlns:ns0='http://schemas.openxmlformats.org/package/2006/metadata/core-properties' xmlns:ns1='http://purl.org/dc/elements/1.1/'" w:xpath="/ns0:coreProperties[1]/ns1:title[1]" w:storeItemID="{6C3C8BC8-F283-45AE-878A-BAB7291924A1}"/>
+                                  <w:text/>
+                                </w:sdtPr>
+                                <w:sdtContent>
+                                  <w:p>
+                                    <w:pPr>
+                                      <w:pStyle w:val="Title"/>
+                                      <w:jc w:val="right"/>
+                                      <w:rPr>
+                                        <w:caps/>
+                                        <w:color w:val="FFFFFF" w:themeColor="background1"/>
+                                        <w:sz w:val="80"/>
+                                        <w:szCs w:val="80"/>
+                                      </w:rPr>
+                                    </w:pPr>
+                                    <w:r>
+                                      <w:rPr>
+                                        <w:caps/>
+                                        <w:color w:val="FFFFFF" w:themeColor="background1"/>
+                                        <w:sz w:val="80"/>
+                                        <w:szCs w:val="80"/>
+                                      </w:rPr>
+                                      <w:t>Getting Started</w:t>
+                                    </w:r>
+                                  </w:p>
+                                </w:sdtContent>
+                              </w:sdt>
+                              <w:p>
+                                <w:pPr>
+                                  <w:spacing w:before="240"/>
+                                  <w:ind w:left="720"/>
+                                  <w:jc w:val="right"/>
+                                  <w:rPr>
+                                    <w:color w:val="FFFFFF" w:themeColor="background1"/>
+                                  </w:rPr>
+                                </w:pPr>
+                              </w:p>
+                              <w:sdt>
+                                <w:sdtPr>
+                                  <w:rPr>
+                                    <w:color w:val="FFFFFF" w:themeColor="background1"/>
+                                    <w:sz w:val="21"/>
+                                    <w:szCs w:val="21"/>
+                                  </w:rPr>
+                                  <w:alias w:val="Abstract"/>
+                                  <w:id w:val="-1812170092"/>
+                                  <w:showingPlcHdr/>
+                                  <w:dataBinding w:prefixMappings="xmlns:ns0='http://schemas.microsoft.com/office/2006/coverPageProps'" w:xpath="/ns0:CoverPageProperties[1]/ns0:Abstract[1]" w:storeItemID="{55AF091B-3C7A-41E3-B477-F2FDAA23CFDA}"/>
+                                  <w:text/>
+                                </w:sdtPr>
+                                <w:sdtContent>
+                                  <w:p>
+                                    <w:pPr>
+                                      <w:spacing w:before="240"/>
+                                      <w:ind w:left="1008"/>
+                                      <w:jc w:val="right"/>
+                                      <w:rPr>
+                                        <w:color w:val="FFFFFF" w:themeColor="background1"/>
+                                      </w:rPr>
+                                    </w:pPr>
+                                    <w:r>
+                                      <w:rPr>
+                                        <w:color w:val="FFFFFF" w:themeColor="background1"/>
+                                        <w:sz w:val="21"/>
+                                        <w:szCs w:val="21"/>
+                                      </w:rPr>
+                                      <w:t xml:space="preserve">     </w:t>
+                                    </w:r>
+                                  </w:p>
+                                </w:sdtContent>
+                              </w:sdt>
+                            </w:txbxContent>
+                          </wps:txbx>
+                          <wps:bodyPr rot="0" vert="horz" wrap="square" lIns="274320" tIns="914400" rIns="274320" bIns="45720" anchor="ctr" anchorCtr="0" upright="1">
+                            <a:noAutofit/>
+                          </wps:bodyPr>
+                        </wps:wsp>
+                      </a:graphicData>
+                    </a:graphic>
+                    <wp14:sizeRelH relativeFrom="page">
+                      <wp14:pctWidth>69000</wp14:pctWidth>
+                    </wp14:sizeRelH>
+                    <wp14:sizeRelV relativeFrom="page">
+                      <wp14:pctHeight>96000</wp14:pctHeight>
+                    </wp14:sizeRelV>
+                  </wp:anchor>
+                </w:drawing>
+              </mc:Choice>
+              <mc:Fallback>
+                <w:pict>
+                  <v:rect id="Rectangle 16" o:spid="_x0000_s1026" style="position:absolute;margin-left:0;margin-top:0;width:422.3pt;height:760.1pt;z-index:251659264;visibility:visible;mso-wrap-style:square;mso-width-percent:690;mso-height-percent:960;mso-left-percent:20;mso-top-percent:20;mso-wrap-distance-left:9pt;mso-wrap-distance-top:0;mso-wrap-distance-right:9pt;mso-wrap-distance-bottom:0;mso-position-horizontal-relative:page;mso-position-vertical-relative:page;mso-width-percent:690;mso-height-percent:960;mso-left-percent:20;mso-top-percent:20;mso-width-relative:page;mso-height-relative:page;v-text-anchor:middle" o:gfxdata="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" fillcolor="#5b9bd5 [3204]" stroked="f">
+                    <v:path arrowok="t"/>
+                    <v:textbox inset="21.6pt,1in,21.6pt">
+                      <w:txbxContent>
+                        <w:sdt>
+                          <w:sdtPr>
+                            <w:rPr>
+                              <w:caps/>
+                              <w:color w:val="FFFFFF" w:themeColor="background1"/>
+                              <w:sz w:val="80"/>
+                              <w:szCs w:val="80"/>
+                            </w:rPr>
+                            <w:alias w:val="Title"/>
+                            <w:id w:val="-1275550102"/>
+                            <w:dataBinding w:prefixMappings="xmlns:ns0='http://schemas.openxmlformats.org/package/2006/metadata/core-properties' xmlns:ns1='http://purl.org/dc/elements/1.1/'" w:xpath="/ns0:coreProperties[1]/ns1:title[1]" w:storeItemID="{6C3C8BC8-F283-45AE-878A-BAB7291924A1}"/>
+                            <w:text/>
+                          </w:sdtPr>
+                          <w:sdtContent>
+                            <w:p>
+                              <w:pPr>
+                                <w:pStyle w:val="Title"/>
+                                <w:jc w:val="right"/>
+                                <w:rPr>
+                                  <w:caps/>
+                                  <w:color w:val="FFFFFF" w:themeColor="background1"/>
+                                  <w:sz w:val="80"/>
+                                  <w:szCs w:val="80"/>
+                                </w:rPr>
+                              </w:pPr>
+                              <w:r>
+                                <w:rPr>
+                                  <w:caps/>
+                                  <w:color w:val="FFFFFF" w:themeColor="background1"/>
+                                  <w:sz w:val="80"/>
+                                  <w:szCs w:val="80"/>
+                                </w:rPr>
+                                <w:t>Getting Started</w:t>
+                              </w:r>
+                            </w:p>
+                          </w:sdtContent>
+                        </w:sdt>
+                        <w:p>
+                          <w:pPr>
+                            <w:spacing w:before="240"/>
+                            <w:ind w:left="720"/>
+                            <w:jc w:val="right"/>
+                            <w:rPr>
+                              <w:color w:val="FFFFFF" w:themeColor="background1"/>
+                            </w:rPr>
+                          </w:pPr>
+                        </w:p>
+                        <w:sdt>
+                          <w:sdtPr>
+                            <w:rPr>
+                              <w:color w:val="FFFFFF" w:themeColor="background1"/>
+                              <w:sz w:val="21"/>
+                              <w:szCs w:val="21"/>
+                            </w:rPr>
+                            <w:alias w:val="Abstract"/>
+                            <w:id w:val="-1812170092"/>
+                            <w:showingPlcHdr/>
+                            <w:dataBinding w:prefixMappings="xmlns:ns0='http://schemas.microsoft.com/office/2006/coverPageProps'" w:xpath="/ns0:CoverPageProperties[1]/ns0:Abstract[1]" w:storeItemID="{55AF091B-3C7A-41E3-B477-F2FDAA23CFDA}"/>
+                            <w:text/>
+                          </w:sdtPr>
+                          <w:sdtContent>
+                            <w:p>
+                              <w:pPr>
+                                <w:spacing w:before="240"/>
+                                <w:ind w:left="1008"/>
+                                <w:jc w:val="right"/>
+                                <w:rPr>
+                                  <w:color w:val="FFFFFF" w:themeColor="background1"/>
+                                </w:rPr>
+                              </w:pPr>
+                              <w:r>
+                                <w:rPr>
+                                  <w:color w:val="FFFFFF" w:themeColor="background1"/>
+                                  <w:sz w:val="21"/>
+                                  <w:szCs w:val="21"/>
+                                </w:rPr>
+                                <w:t xml:space="preserve">     </w:t>
+                              </w:r>
+                            </w:p>
+                          </w:sdtContent>
+                        </w:sdt>
+                      </w:txbxContent>
+                    </v:textbox>
+                    <w10:wrap anchorx="page" anchory="page"/>
+                  </v:rect>
+                </w:pict>
+              </mc:Fallback>
+            </mc:AlternateContent>
+          </w:r>
+          <w:r>
+            <w:rPr>
+              <w:noProof/>
+            </w:rPr>
+            <mc:AlternateContent>
+              <mc:Choice Requires="wps">
+                <w:drawing>
+                  <wp:anchor distT="0" distB="0" distL="114300" distR="114300" simplePos="0" relativeHeight="251660288" behindDoc="0" locked="0" layoutInCell="1" allowOverlap="1">
+                    <wp:simplePos x="0" y="0"/>
+                    <mc:AlternateContent>
+                      <mc:Choice Requires="wp14">
+                        <wp:positionH relativeFrom="page">
+                          <wp14:pctPosHOffset>73000</wp14:pctPosHOffset>
+                        </wp:positionH>
+                      </mc:Choice>
+                      <mc:Fallback>
+                        <wp:positionH relativeFrom="page">
+                          <wp:posOffset>5673725</wp:posOffset>
+                        </wp:positionH>
+                      </mc:Fallback>
+                    </mc:AlternateContent>
+                    <wp:positionV relativeFrom="page">
+                      <wp:align>center</wp:align>
+                    </wp:positionV>
+                    <wp:extent cx="1880870" cy="9655810"/>
+                    <wp:effectExtent l="0" t="0" r="5080" b="2540"/>
+                    <wp:wrapNone/>
+                    <wp:docPr id="472" name="Rectangle 472"/>
+                    <wp:cNvGraphicFramePr>
+                      <a:graphicFrameLocks xmlns:a="http://schemas.openxmlformats.org/drawingml/2006/main"/>
+                    </wp:cNvGraphicFramePr>
+                    <a:graphic xmlns:a="http://schemas.openxmlformats.org/drawingml/2006/main">
+                      <a:graphicData uri="http://schemas.microsoft.com/office/word/2010/wordprocessingShape">
+                        <wps:wsp>
+                          <wps:cNvSpPr>
+                            <a:spLocks/>
+                          </wps:cNvSpPr>
+                          <wps:spPr>
+                            <a:xfrm>
+                              <a:off x="0" y="0"/>
+                              <a:ext cx="1880870" cy="9655810"/>
+                            </a:xfrm>
+                            <a:prstGeom prst="rect">
+                              <a:avLst/>
+                            </a:prstGeom>
+                            <a:solidFill>
+                              <a:schemeClr val="tx2"/>
+                            </a:solidFill>
+                            <a:ln>
+                              <a:noFill/>
+                            </a:ln>
+                          </wps:spPr>
+                          <wps:style>
+                            <a:lnRef idx="2">
+                              <a:schemeClr val="accent1">
+                                <a:shade val="50000"/>
+                              </a:schemeClr>
+                            </a:lnRef>
+                            <a:fillRef idx="1">
+                              <a:schemeClr val="accent1"/>
+                            </a:fillRef>
+                            <a:effectRef idx="0">
+                              <a:schemeClr val="accent1"/>
+                            </a:effectRef>
+                            <a:fontRef idx="minor">
+                              <a:schemeClr val="lt1"/>
+                            </a:fontRef>
+                          </wps:style>
+                          <wps:txbx>
+                            <w:txbxContent>
+                              <w:sdt>
+                                <w:sdtPr>
+                                  <w:rPr>
+                                    <w:rFonts w:cstheme="minorBidi"/>
+                                    <w:color w:val="FFFFFF" w:themeColor="background1"/>
+                                  </w:rPr>
+                                  <w:alias w:val="Subtitle"/>
+                                  <w:id w:val="-505288762"/>
+                                  <w:dataBinding w:prefixMappings="xmlns:ns0='http://schemas.openxmlformats.org/package/2006/metadata/core-properties' xmlns:ns1='http://purl.org/dc/elements/1.1/'" w:xpath="/ns0:coreProperties[1]/ns1:subject[1]" w:storeItemID="{6C3C8BC8-F283-45AE-878A-BAB7291924A1}"/>
+                                  <w:text/>
+                                </w:sdtPr>
+                                <w:sdtContent>
+                                  <w:p>
+                                    <w:pPr>
+                                      <w:pStyle w:val="Subtitle"/>
+                                      <w:rPr>
+                                        <w:rFonts w:cstheme="minorBidi"/>
+                                        <w:color w:val="FFFFFF" w:themeColor="background1"/>
+                                      </w:rPr>
+                                    </w:pPr>
+                                    <w:r>
+                                      <w:rPr>
+                                        <w:rFonts w:cstheme="minorBidi"/>
+                                        <w:color w:val="FFFFFF" w:themeColor="background1"/>
+                                      </w:rPr>
+                                      <w:t xml:space="preserve">Setting up Sequence Decimating Network Code for the </w:t>
+                                    </w:r>
+                                    <w:proofErr w:type="spellStart"/>
+                                    <w:r>
+                                      <w:rPr>
+                                        <w:rFonts w:cstheme="minorBidi"/>
+                                        <w:color w:val="FFFFFF" w:themeColor="background1"/>
+                                      </w:rPr>
+                                      <w:t>Kaggle</w:t>
+                                    </w:r>
+                                    <w:proofErr w:type="spellEnd"/>
+                                    <w:r>
+                                      <w:rPr>
+                                        <w:rFonts w:cstheme="minorBidi"/>
+                                        <w:color w:val="FFFFFF" w:themeColor="background1"/>
+                                      </w:rPr>
+                                      <w:t xml:space="preserve"> Seizure Prediction Challenge</w:t>
+                                    </w:r>
+                                  </w:p>
+                                </w:sdtContent>
+                              </w:sdt>
+                            </w:txbxContent>
+                          </wps:txbx>
+                          <wps:bodyPr rot="0" spcFirstLastPara="0" vertOverflow="overflow" horzOverflow="overflow" vert="horz" wrap="square" lIns="182880" tIns="45720" rIns="182880" bIns="45720" numCol="1" spcCol="0" rtlCol="0" fromWordArt="0" anchor="ctr" anchorCtr="0" forceAA="0" compatLnSpc="1">
+                            <a:prstTxWarp prst="textNoShape">
+                              <a:avLst/>
+                            </a:prstTxWarp>
+                            <a:noAutofit/>
+                          </wps:bodyPr>
+                        </wps:wsp>
+                      </a:graphicData>
+                    </a:graphic>
+                    <wp14:sizeRelH relativeFrom="page">
+                      <wp14:pctWidth>24200</wp14:pctWidth>
+                    </wp14:sizeRelH>
+                    <wp14:sizeRelV relativeFrom="page">
+                      <wp14:pctHeight>96000</wp14:pctHeight>
+                    </wp14:sizeRelV>
+                  </wp:anchor>
+                </w:drawing>
+              </mc:Choice>
+              <mc:Fallback>
+                <w:pict>
+                  <v:rect id="Rectangle 472" o:spid="_x0000_s1027" style="position:absolute;margin-left:0;margin-top:0;width:148.1pt;height:760.3pt;z-index:251660288;visibility:visible;mso-wrap-style:square;mso-width-percent:242;mso-height-percent:960;mso-left-percent:730;mso-wrap-distance-left:9pt;mso-wrap-distance-top:0;mso-wrap-distance-right:9pt;mso-wrap-distance-bottom:0;mso-position-horizontal-relative:page;mso-position-vertical:center;mso-position-vertical-relative:page;mso-width-percent:242;mso-height-percent:960;mso-left-percent:730;mso-width-relative:page;mso-height-relative:page;v-text-anchor:middle" o:gfxdata="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" fillcolor="#44546a [3215]" stroked="f" strokeweight="1pt">
+                    <v:path arrowok="t"/>
+                    <v:textbox inset="14.4pt,,14.4pt">
+                      <w:txbxContent>
+                        <w:sdt>
+                          <w:sdtPr>
+                            <w:rPr>
+                              <w:rFonts w:cstheme="minorBidi"/>
+                              <w:color w:val="FFFFFF" w:themeColor="background1"/>
+                            </w:rPr>
+                            <w:alias w:val="Subtitle"/>
+                            <w:id w:val="-505288762"/>
+                            <w:dataBinding w:prefixMappings="xmlns:ns0='http://schemas.openxmlformats.org/package/2006/metadata/core-properties' xmlns:ns1='http://purl.org/dc/elements/1.1/'" w:xpath="/ns0:coreProperties[1]/ns1:subject[1]" w:storeItemID="{6C3C8BC8-F283-45AE-878A-BAB7291924A1}"/>
+                            <w:text/>
+                          </w:sdtPr>
+                          <w:sdtContent>
+                            <w:p>
+                              <w:pPr>
+                                <w:pStyle w:val="Subtitle"/>
+                                <w:rPr>
+                                  <w:rFonts w:cstheme="minorBidi"/>
+                                  <w:color w:val="FFFFFF" w:themeColor="background1"/>
+                                </w:rPr>
+                              </w:pPr>
+                              <w:r>
+                                <w:rPr>
+                                  <w:rFonts w:cstheme="minorBidi"/>
+                                  <w:color w:val="FFFFFF" w:themeColor="background1"/>
+                                </w:rPr>
+                                <w:t xml:space="preserve">Setting up Sequence Decimating Network Code for the </w:t>
+                              </w:r>
+                              <w:proofErr w:type="spellStart"/>
+                              <w:r>
+                                <w:rPr>
+                                  <w:rFonts w:cstheme="minorBidi"/>
+                                  <w:color w:val="FFFFFF" w:themeColor="background1"/>
+                                </w:rPr>
+                                <w:t>Kaggle</w:t>
+                              </w:r>
+                              <w:proofErr w:type="spellEnd"/>
+                              <w:r>
+                                <w:rPr>
+                                  <w:rFonts w:cstheme="minorBidi"/>
+                                  <w:color w:val="FFFFFF" w:themeColor="background1"/>
+                                </w:rPr>
+                                <w:t xml:space="preserve"> Seizure Prediction Challenge</w:t>
+                              </w:r>
+                            </w:p>
+                          </w:sdtContent>
+                        </w:sdt>
+                      </w:txbxContent>
+                    </v:textbox>
+                    <w10:wrap anchorx="page" anchory="page"/>
+                  </v:rect>
+                </w:pict>
+              </mc:Fallback>
+            </mc:AlternateContent>
+          </w:r>
+        </w:p>
+        <w:p/>
+        <w:p>
+          <w:r>
+            <w:br w:type="page"/>
+          </w:r>
+        </w:p>
+      </w:sdtContent>
+    </w:sdt>
     <w:p>
       <w:pPr>
         <w:pStyle w:val="Heading1"/>
       </w:pPr>
       <w:r>
+        <w:lastRenderedPageBreak/>
         <w:t>Unpacking the Dataset</w:t>
       </w:r>
     </w:p>
@@ -259,11 +732,17 @@
       </w:r>
       <w:proofErr w:type="spellEnd"/>
       <w:r>
-        <w:t xml:space="preserve">-like data and higher values-represent </w:t>
-      </w:r>
-      <w:proofErr w:type="spellStart"/>
-      <w:r>
-        <w:t>preictial</w:t>
+        <w:t>-like data and</w:t>
+      </w:r>
+      <w:r>
+        <w:t xml:space="preserve"> higher values-represent </w:t>
+      </w:r>
+      <w:proofErr w:type="spellStart"/>
+      <w:r>
+        <w:t>preict</w:t>
+      </w:r>
+      <w:r>
+        <w:t>al</w:t>
       </w:r>
       <w:proofErr w:type="spellEnd"/>
       <w:r>
@@ -699,6 +1178,7 @@
     </w:p>
     <w:p>
       <w:r>
+        <w:lastRenderedPageBreak/>
         <w:t xml:space="preserve">This is the best source of 64 bit python for the Windows environment that I was able to find, and it installs all of the packages need to run the seizure prediction software in a CPU </w:t>
       </w:r>
       <w:r>
@@ -1327,23 +1807,23 @@
         <w:spacing w:line="256" w:lineRule="auto"/>
       </w:pPr>
       <w:r>
+        <w:t>export LD_LIBRARY_PATH=/</w:t>
+      </w:r>
+      <w:proofErr w:type="spellStart"/>
+      <w:r>
+        <w:t>usr</w:t>
+      </w:r>
+      <w:proofErr w:type="spellEnd"/>
+      <w:r>
+        <w:t>/local/cuda-6.5/lib64:$LD_LIBRARY_PATH</w:t>
+      </w:r>
+    </w:p>
+    <w:p>
+      <w:pPr>
+        <w:pStyle w:val="Heading3"/>
+      </w:pPr>
+      <w:r>
         <w:lastRenderedPageBreak/>
-        <w:t>export LD_LIBRARY_PATH=/</w:t>
-      </w:r>
-      <w:proofErr w:type="spellStart"/>
-      <w:r>
-        <w:t>usr</w:t>
-      </w:r>
-      <w:proofErr w:type="spellEnd"/>
-      <w:r>
-        <w:t>/local/cuda-6.5/lib64:$LD_LIBRARY_PATH</w:t>
-      </w:r>
-    </w:p>
-    <w:p>
-      <w:pPr>
-        <w:pStyle w:val="Heading3"/>
-      </w:pPr>
-      <w:r>
         <w:t xml:space="preserve">Installing </w:t>
       </w:r>
       <w:proofErr w:type="spellStart"/>
@@ -1834,23 +2314,23 @@
         <w:pStyle w:val="Heading2"/>
       </w:pPr>
       <w:r>
+        <w:t>Shuffling</w:t>
+      </w:r>
+    </w:p>
+    <w:p>
+      <w:r>
+        <w:t>If the patient directory does not contain a shuffle.csv file, create one</w:t>
+      </w:r>
+      <w:r>
+        <w:t xml:space="preserve"> and write to it a randomly shuffled list of all .mat filenames in the patient directory. This shuffling of the filenames can be used to select training / validation splits consistently over multiple training runs and various holdout fractions. </w:t>
+      </w:r>
+    </w:p>
+    <w:p>
+      <w:pPr>
+        <w:pStyle w:val="Heading2"/>
+      </w:pPr>
+      <w:r>
         <w:lastRenderedPageBreak/>
-        <w:t>Shuffling</w:t>
-      </w:r>
-    </w:p>
-    <w:p>
-      <w:r>
-        <w:t>If the patient directory does not contain a shuffle.csv file, create one</w:t>
-      </w:r>
-      <w:r>
-        <w:t xml:space="preserve"> and write to it a randomly shuffled list of all .mat filenames in the patient directory. This shuffling of the filenames can be used to select training / validation splits consistently over multiple training runs and various holdout fractions. </w:t>
-      </w:r>
-    </w:p>
-    <w:p>
-      <w:pPr>
-        <w:pStyle w:val="Heading2"/>
-      </w:pPr>
-      <w:r>
         <w:t>Preprocessing</w:t>
       </w:r>
     </w:p>
@@ -2129,96 +2609,125 @@
     </w:p>
     <w:p>
       <w:r>
+        <w:t xml:space="preserve">By default, the pre-training procedure does not proceed with pre-training when the pre-trained model files already exist. The </w:t>
+      </w:r>
+      <w:proofErr w:type="spellStart"/>
+      <w:r>
+        <w:t>bRetrain</w:t>
+      </w:r>
+      <w:proofErr w:type="spellEnd"/>
+      <w:r>
+        <w:t xml:space="preserve"> flag can be used to force regeneration of the pre-training data.</w:t>
+      </w:r>
+      <w:r>
+        <w:t xml:space="preserve"> </w:t>
+      </w:r>
+    </w:p>
+    <w:p>
+      <w:pPr>
+        <w:pStyle w:val="Heading2"/>
+      </w:pPr>
+      <w:r>
         <w:lastRenderedPageBreak/>
-        <w:t xml:space="preserve">By default, the pre-training procedure does not proceed with pre-training when the pre-trained model files already exist. The </w:t>
-      </w:r>
-      <w:proofErr w:type="spellStart"/>
-      <w:r>
-        <w:t>bRetrain</w:t>
-      </w:r>
-      <w:proofErr w:type="spellEnd"/>
-      <w:r>
-        <w:t xml:space="preserve"> flag can be used to force regeneration of the pre-training data.</w:t>
+        <w:t>Supervised Training</w:t>
+      </w:r>
+    </w:p>
+    <w:p>
+      <w:r>
+        <w:t>Supervised training begins with a pre-trained sequence decimating network</w:t>
+      </w:r>
+      <w:r>
+        <w:t xml:space="preserve"> created during the pre-training phase</w:t>
+      </w:r>
+      <w:r>
+        <w:t>.</w:t>
+      </w:r>
+      <w:r>
+        <w:t xml:space="preserve"> It uses batch stochastic gradient descent with an analytically determined gradient based on back-propagation</w:t>
+      </w:r>
+      <w:r>
+        <w:t xml:space="preserve"> of errors through the network</w:t>
+      </w:r>
+      <w:r>
+        <w:t>. The training algorithm also implements momentum and weight decay. The algorithm measure</w:t>
+      </w:r>
+      <w:r>
+        <w:t>s</w:t>
+      </w:r>
+      <w:r>
+        <w:t xml:space="preserve"> root mean squared error with respect to the class target during training. Constant values near 0.</w:t>
+      </w:r>
+      <w:r>
+        <w:t>5</w:t>
+      </w:r>
+      <w:r>
+        <w:t xml:space="preserve"> indicate that the network is </w:t>
+      </w:r>
+      <w:r>
+        <w:t xml:space="preserve">not effectively predicting the class. Unfortunately the network generally converges to this </w:t>
+      </w:r>
+      <w:r>
+        <w:t xml:space="preserve">ineffective </w:t>
+      </w:r>
+      <w:r>
+        <w:t xml:space="preserve">state. </w:t>
+      </w:r>
+      <w:r>
+        <w:t>The desired result is something consistently less than 0.5.</w:t>
+      </w:r>
+    </w:p>
+    <w:p>
+      <w:pPr>
+        <w:pStyle w:val="Heading2"/>
+      </w:pPr>
+      <w:r>
+        <w:t>Testing</w:t>
+      </w:r>
+    </w:p>
+    <w:p>
+      <w:r>
+        <w:t xml:space="preserve">The trained sequence decimating network model is applied to the training, validation, and test subsets producing a .csv formatted file for each. </w:t>
+      </w:r>
+      <w:r>
+        <w:t xml:space="preserve">The files are stored in the </w:t>
+      </w:r>
+      <w:r>
+        <w:t>patient</w:t>
+      </w:r>
+      <w:r>
+        <w:t xml:space="preserve"> subdirectory with the name</w:t>
+      </w:r>
+      <w:r>
+        <w:t>s Train.csv, Validation.csv, and Test.csv</w:t>
+      </w:r>
+      <w:r>
+        <w:t>.</w:t>
       </w:r>
       <w:r>
         <w:t xml:space="preserve"> </w:t>
       </w:r>
-    </w:p>
-    <w:p>
-      <w:pPr>
-        <w:pStyle w:val="Heading2"/>
-      </w:pPr>
-      <w:r>
-        <w:t>Supervised Training</w:t>
-      </w:r>
-    </w:p>
-    <w:p>
-      <w:r>
-        <w:t>Supervised training begins with a pre-trained sequence decimating network</w:t>
-      </w:r>
-      <w:r>
-        <w:t xml:space="preserve"> created during the pre-training phase</w:t>
+      <w:r>
+        <w:t>Each file contains both a filename column and a prediction column</w:t>
       </w:r>
       <w:r>
         <w:t>.</w:t>
       </w:r>
       <w:r>
-        <w:t xml:space="preserve"> It uses batch stochastic gradient descent with an analytically determined gradient based on back-propagation. The training algorithm also implements momentum and weight decay. The algorithm measure</w:t>
-      </w:r>
-      <w:r>
-        <w:t>s</w:t>
-      </w:r>
-      <w:r>
-        <w:t xml:space="preserve"> root mean squared error with respect to the class target during training. Constant values near 0.</w:t>
-      </w:r>
-      <w:r>
-        <w:t>5</w:t>
-      </w:r>
-      <w:r>
-        <w:t xml:space="preserve"> indicate that the network is </w:t>
-      </w:r>
-      <w:r>
-        <w:t xml:space="preserve">not effectively predicting the class. Unfortunately the network generally converges to this </w:t>
-      </w:r>
-      <w:r>
-        <w:t xml:space="preserve">ineffective </w:t>
-      </w:r>
-      <w:r>
-        <w:t xml:space="preserve">state. </w:t>
-      </w:r>
-      <w:r>
-        <w:t>The desired result is something consistently less than 0.5.</w:t>
-      </w:r>
-      <w:bookmarkStart w:id="0" w:name="_GoBack"/>
-      <w:bookmarkEnd w:id="0"/>
-    </w:p>
-    <w:p>
-      <w:pPr>
-        <w:pStyle w:val="Heading2"/>
-      </w:pPr>
-      <w:r>
-        <w:t>Assessment</w:t>
-      </w:r>
-    </w:p>
-    <w:p>
-      <w:r>
-        <w:t xml:space="preserve">Assessment applies the trained sequence decimating network to the training and validation data to plot an ROC curve and measure the area under the curve. </w:t>
-      </w:r>
-    </w:p>
-    <w:p>
-      <w:pPr>
-        <w:pStyle w:val="Heading2"/>
-      </w:pPr>
-      <w:r>
-        <w:t>Test</w:t>
-      </w:r>
-    </w:p>
-    <w:p>
-      <w:r>
-        <w:t>Test applies the trained sequence decimating network to the test data to generate scores for contest submission.</w:t>
-      </w:r>
-      <w:r>
-        <w:t xml:space="preserve"> The test scores are stored in the sample frequency subdirectory with the name Upload.csv.</w:t>
+        <w:t xml:space="preserve"> When all patients have been processed, the script consolidates them to form a single Upload.csv file in the base directory. That file is properly formatted for upload to the </w:t>
+      </w:r>
+      <w:proofErr w:type="spellStart"/>
+      <w:r>
+        <w:t>Kaggle</w:t>
+      </w:r>
+      <w:proofErr w:type="spellEnd"/>
+      <w:r>
+        <w:t xml:space="preserve"> site for scoring</w:t>
+      </w:r>
+      <w:r>
+        <w:t>.</w:t>
+      </w:r>
+      <w:r>
+        <w:t xml:space="preserve"> </w:t>
       </w:r>
     </w:p>
     <w:p/>
@@ -2227,7 +2736,9 @@
     <w:sectPr>
       <w:pgSz w:w="12240" w:h="15840"/>
       <w:pgMar w:top="1440" w:right="1440" w:bottom="1440" w:left="1440" w:header="720" w:footer="720" w:gutter="0"/>
+      <w:pgNumType w:start="0"/>
       <w:cols w:space="720"/>
+      <w:titlePg/>
       <w:docGrid w:linePitch="360"/>
     </w:sectPr>
   </w:body>
@@ -3741,6 +4252,73 @@
       <w:szCs w:val="20"/>
     </w:rPr>
   </w:style>
+  <w:style w:type="paragraph" w:styleId="Title">
+    <w:name w:val="Title"/>
+    <w:basedOn w:val="Normal"/>
+    <w:next w:val="Normal"/>
+    <w:link w:val="TitleChar"/>
+    <w:uiPriority w:val="10"/>
+    <w:qFormat/>
+    <w:rsid w:val="003D4E21"/>
+    <w:pPr>
+      <w:spacing w:after="0" w:line="216" w:lineRule="auto"/>
+      <w:contextualSpacing/>
+    </w:pPr>
+    <w:rPr>
+      <w:rFonts w:asciiTheme="majorHAnsi" w:eastAsiaTheme="majorEastAsia" w:hAnsiTheme="majorHAnsi" w:cstheme="majorBidi"/>
+      <w:color w:val="404040" w:themeColor="text1" w:themeTint="BF"/>
+      <w:spacing w:val="-10"/>
+      <w:kern w:val="28"/>
+      <w:sz w:val="56"/>
+      <w:szCs w:val="56"/>
+    </w:rPr>
+  </w:style>
+  <w:style w:type="character" w:customStyle="1" w:styleId="TitleChar">
+    <w:name w:val="Title Char"/>
+    <w:basedOn w:val="DefaultParagraphFont"/>
+    <w:link w:val="Title"/>
+    <w:uiPriority w:val="10"/>
+    <w:rsid w:val="003D4E21"/>
+    <w:rPr>
+      <w:rFonts w:asciiTheme="majorHAnsi" w:eastAsiaTheme="majorEastAsia" w:hAnsiTheme="majorHAnsi" w:cstheme="majorBidi"/>
+      <w:color w:val="404040" w:themeColor="text1" w:themeTint="BF"/>
+      <w:spacing w:val="-10"/>
+      <w:kern w:val="28"/>
+      <w:sz w:val="56"/>
+      <w:szCs w:val="56"/>
+    </w:rPr>
+  </w:style>
+  <w:style w:type="paragraph" w:styleId="Subtitle">
+    <w:name w:val="Subtitle"/>
+    <w:basedOn w:val="Normal"/>
+    <w:next w:val="Normal"/>
+    <w:link w:val="SubtitleChar"/>
+    <w:uiPriority w:val="11"/>
+    <w:qFormat/>
+    <w:rsid w:val="003D4E21"/>
+    <w:pPr>
+      <w:numPr>
+        <w:ilvl w:val="1"/>
+      </w:numPr>
+    </w:pPr>
+    <w:rPr>
+      <w:rFonts w:eastAsiaTheme="minorEastAsia" w:cs="Times New Roman"/>
+      <w:color w:val="5A5A5A" w:themeColor="text1" w:themeTint="A5"/>
+      <w:spacing w:val="15"/>
+    </w:rPr>
+  </w:style>
+  <w:style w:type="character" w:customStyle="1" w:styleId="SubtitleChar">
+    <w:name w:val="Subtitle Char"/>
+    <w:basedOn w:val="DefaultParagraphFont"/>
+    <w:link w:val="Subtitle"/>
+    <w:uiPriority w:val="11"/>
+    <w:rsid w:val="003D4E21"/>
+    <w:rPr>
+      <w:rFonts w:eastAsiaTheme="minorEastAsia" w:cs="Times New Roman"/>
+      <w:color w:val="5A5A5A" w:themeColor="text1" w:themeTint="A5"/>
+      <w:spacing w:val="15"/>
+    </w:rPr>
+  </w:style>
 </w:styles>
 </file>
 

</xml_diff>